<commit_message>
change in project docx
</commit_message>
<xml_diff>
--- a/Sankey Solution Project 3rd Feb 2024.docx
+++ b/Sankey Solution Project 3rd Feb 2024.docx
@@ -137,7 +137,7 @@
                     <pic:cNvPicPr/>
                   </pic:nvPicPr>
                   <pic:blipFill rotWithShape="1">
-                    <a:blip r:embed="rId4">
+                    <a:blip r:embed="rId6">
                       <a:extLst>
                         <a:ext uri="{28A0092B-C50C-407E-A947-70E740481C1C}">
                           <a14:useLocalDpi xmlns:a14="http://schemas.microsoft.com/office/drawing/2010/main" val="0"/>
@@ -268,61 +268,2487 @@
           <w:szCs w:val="28"/>
         </w:rPr>
       </w:pPr>
+    </w:p>
+    <w:p>
+      <w:pPr>
+        <w:rPr>
+          <w:sz w:val="28"/>
+          <w:szCs w:val="28"/>
+        </w:rPr>
+      </w:pPr>
+    </w:p>
+    <w:p>
+      <w:pPr>
+        <w:rPr>
+          <w:sz w:val="28"/>
+          <w:szCs w:val="28"/>
+        </w:rPr>
+      </w:pPr>
+    </w:p>
+    <w:p>
+      <w:pPr>
+        <w:rPr>
+          <w:sz w:val="28"/>
+          <w:szCs w:val="28"/>
+        </w:rPr>
+      </w:pPr>
+    </w:p>
+    <w:p>
+      <w:pPr>
+        <w:jc w:val="center"/>
+        <w:rPr>
+          <w:b/>
+          <w:sz w:val="24"/>
+          <w:szCs w:val="24"/>
+          <w:u w:val="single"/>
+        </w:rPr>
+      </w:pPr>
+      <w:r>
+        <w:rPr>
+          <w:b/>
+          <w:sz w:val="24"/>
+          <w:szCs w:val="24"/>
+          <w:u w:val="single"/>
+        </w:rPr>
+        <w:t>Schema Representation of Hospital Management System</w:t>
+      </w:r>
+    </w:p>
+    <w:p>
+      <w:pPr>
+        <w:rPr>
+          <w:sz w:val="24"/>
+          <w:szCs w:val="24"/>
+        </w:rPr>
+      </w:pPr>
+    </w:p>
+    <w:p>
+      <w:pPr>
+        <w:rPr>
+          <w:sz w:val="24"/>
+          <w:szCs w:val="24"/>
+        </w:rPr>
+      </w:pPr>
+    </w:p>
+    <w:p>
+      <w:pPr>
+        <w:rPr>
+          <w:sz w:val="24"/>
+          <w:szCs w:val="24"/>
+        </w:rPr>
+      </w:pPr>
+    </w:p>
+    <w:p>
+      <w:pPr>
+        <w:rPr>
+          <w:sz w:val="24"/>
+          <w:szCs w:val="24"/>
+        </w:rPr>
+      </w:pPr>
+    </w:p>
+    <w:p>
+      <w:pPr>
+        <w:rPr>
+          <w:sz w:val="24"/>
+          <w:szCs w:val="24"/>
+        </w:rPr>
+      </w:pPr>
+    </w:p>
+    <w:p>
+      <w:pPr>
+        <w:rPr>
+          <w:sz w:val="24"/>
+          <w:szCs w:val="24"/>
+        </w:rPr>
+      </w:pPr>
+    </w:p>
+    <w:p>
+      <w:pPr>
+        <w:rPr>
+          <w:sz w:val="24"/>
+          <w:szCs w:val="24"/>
+        </w:rPr>
+      </w:pPr>
+    </w:p>
+    <w:p>
+      <w:pPr>
+        <w:rPr>
+          <w:sz w:val="24"/>
+          <w:szCs w:val="24"/>
+        </w:rPr>
+      </w:pPr>
+    </w:p>
+    <w:p>
+      <w:pPr>
+        <w:rPr>
+          <w:b/>
+          <w:sz w:val="28"/>
+          <w:szCs w:val="24"/>
+        </w:rPr>
+      </w:pPr>
+    </w:p>
+    <w:p>
+      <w:pPr>
+        <w:ind w:hanging="567"/>
+        <w:rPr>
+          <w:b/>
+          <w:sz w:val="28"/>
+          <w:szCs w:val="24"/>
+        </w:rPr>
+      </w:pPr>
+      <w:r>
+        <w:rPr>
+          <w:b/>
+          <w:sz w:val="28"/>
+          <w:szCs w:val="24"/>
+        </w:rPr>
+        <w:lastRenderedPageBreak/>
+        <w:t xml:space="preserve">- </w:t>
+      </w:r>
+      <w:r>
+        <w:rPr>
+          <w:b/>
+          <w:sz w:val="28"/>
+          <w:szCs w:val="24"/>
+        </w:rPr>
+        <w:t>&gt;</w:t>
+      </w:r>
+      <w:r>
+        <w:rPr>
+          <w:b/>
+          <w:sz w:val="28"/>
+          <w:szCs w:val="24"/>
+        </w:rPr>
+        <w:t>Write necessary queries to register new user roles and personas</w:t>
+      </w:r>
+    </w:p>
+    <w:p>
+      <w:pPr>
+        <w:ind w:hanging="567"/>
+        <w:rPr>
+          <w:b/>
+          <w:sz w:val="24"/>
+          <w:szCs w:val="24"/>
+        </w:rPr>
+      </w:pPr>
+      <w:r>
+        <w:rPr>
+          <w:b/>
+          <w:sz w:val="24"/>
+          <w:szCs w:val="24"/>
+        </w:rPr>
+        <w:tab/>
+      </w:r>
+      <w:r>
+        <w:rPr>
+          <w:b/>
+          <w:sz w:val="24"/>
+          <w:szCs w:val="24"/>
+        </w:rPr>
+        <w:t xml:space="preserve">Registering </w:t>
+      </w:r>
+      <w:r>
+        <w:rPr>
+          <w:b/>
+          <w:sz w:val="24"/>
+          <w:szCs w:val="24"/>
+        </w:rPr>
+        <w:t xml:space="preserve">and Assigning Department to a </w:t>
+      </w:r>
+      <w:proofErr w:type="gramStart"/>
+      <w:r>
+        <w:rPr>
+          <w:b/>
+          <w:sz w:val="24"/>
+          <w:szCs w:val="24"/>
+        </w:rPr>
+        <w:t>Doctor :</w:t>
+      </w:r>
+      <w:proofErr w:type="gramEnd"/>
+    </w:p>
+    <w:p>
+      <w:pPr>
+        <w:ind w:hanging="567"/>
+        <w:rPr>
+          <w:sz w:val="24"/>
+          <w:szCs w:val="24"/>
+        </w:rPr>
+      </w:pPr>
+      <w:r>
+        <w:rPr>
+          <w:sz w:val="24"/>
+          <w:szCs w:val="24"/>
+        </w:rPr>
+        <w:tab/>
+      </w:r>
+      <w:r>
+        <w:rPr>
+          <w:sz w:val="24"/>
+          <w:szCs w:val="24"/>
+        </w:rPr>
+        <w:t>INSERT INTO `doctor` (`</w:t>
+      </w:r>
+      <w:proofErr w:type="spellStart"/>
+      <w:r>
+        <w:rPr>
+          <w:sz w:val="24"/>
+          <w:szCs w:val="24"/>
+        </w:rPr>
+        <w:t>Doctor_ID</w:t>
+      </w:r>
+      <w:proofErr w:type="spellEnd"/>
+      <w:r>
+        <w:rPr>
+          <w:sz w:val="24"/>
+          <w:szCs w:val="24"/>
+        </w:rPr>
+        <w:t>`, `</w:t>
+      </w:r>
+      <w:proofErr w:type="spellStart"/>
+      <w:r>
+        <w:rPr>
+          <w:sz w:val="24"/>
+          <w:szCs w:val="24"/>
+        </w:rPr>
+        <w:t>Doctor_Name</w:t>
+      </w:r>
+      <w:proofErr w:type="spellEnd"/>
+      <w:r>
+        <w:rPr>
+          <w:sz w:val="24"/>
+          <w:szCs w:val="24"/>
+        </w:rPr>
+        <w:t>`, `Specialization`, `</w:t>
+      </w:r>
+      <w:proofErr w:type="spellStart"/>
+      <w:r>
+        <w:rPr>
+          <w:sz w:val="24"/>
+          <w:szCs w:val="24"/>
+        </w:rPr>
+        <w:t>ContactNumber</w:t>
+      </w:r>
+      <w:proofErr w:type="spellEnd"/>
+      <w:r>
+        <w:rPr>
+          <w:sz w:val="24"/>
+          <w:szCs w:val="24"/>
+        </w:rPr>
+        <w:t>`, `</w:t>
+      </w:r>
+      <w:proofErr w:type="spellStart"/>
+      <w:r>
+        <w:rPr>
+          <w:sz w:val="24"/>
+          <w:szCs w:val="24"/>
+        </w:rPr>
+        <w:t>Department_ID</w:t>
+      </w:r>
+      <w:proofErr w:type="spellEnd"/>
+      <w:r>
+        <w:rPr>
+          <w:sz w:val="24"/>
+          <w:szCs w:val="24"/>
+        </w:rPr>
+        <w:t>`) VALUES ('7', '</w:t>
+      </w:r>
+      <w:proofErr w:type="spellStart"/>
+      <w:r>
+        <w:rPr>
+          <w:sz w:val="24"/>
+          <w:szCs w:val="24"/>
+        </w:rPr>
+        <w:t>Dr.</w:t>
+      </w:r>
+      <w:proofErr w:type="spellEnd"/>
+      <w:r>
+        <w:rPr>
+          <w:sz w:val="24"/>
+          <w:szCs w:val="24"/>
+        </w:rPr>
+        <w:t xml:space="preserve"> </w:t>
+      </w:r>
+      <w:proofErr w:type="spellStart"/>
+      <w:r>
+        <w:rPr>
+          <w:sz w:val="24"/>
+          <w:szCs w:val="24"/>
+        </w:rPr>
+        <w:t>Vikram</w:t>
+      </w:r>
+      <w:proofErr w:type="spellEnd"/>
+      <w:r>
+        <w:rPr>
+          <w:sz w:val="24"/>
+          <w:szCs w:val="24"/>
+        </w:rPr>
+        <w:t xml:space="preserve"> </w:t>
+      </w:r>
+      <w:proofErr w:type="spellStart"/>
+      <w:r>
+        <w:rPr>
+          <w:sz w:val="24"/>
+          <w:szCs w:val="24"/>
+        </w:rPr>
+        <w:t>Singhania</w:t>
+      </w:r>
+      <w:proofErr w:type="spellEnd"/>
+      <w:r>
+        <w:rPr>
+          <w:sz w:val="24"/>
+          <w:szCs w:val="24"/>
+        </w:rPr>
+        <w:t>', 'C</w:t>
+      </w:r>
+      <w:r>
+        <w:rPr>
+          <w:sz w:val="24"/>
+          <w:szCs w:val="24"/>
+        </w:rPr>
+        <w:t>ardiology', '997879882', '103')</w:t>
+      </w:r>
+    </w:p>
+    <w:p>
+      <w:pPr>
+        <w:ind w:hanging="567"/>
+        <w:rPr>
+          <w:sz w:val="24"/>
+          <w:szCs w:val="24"/>
+        </w:rPr>
+      </w:pPr>
+    </w:p>
+    <w:p>
+      <w:pPr>
+        <w:ind w:hanging="567"/>
+        <w:rPr>
+          <w:b/>
+          <w:sz w:val="24"/>
+          <w:szCs w:val="24"/>
+        </w:rPr>
+      </w:pPr>
+      <w:r>
+        <w:rPr>
+          <w:sz w:val="24"/>
+          <w:szCs w:val="24"/>
+        </w:rPr>
+        <w:tab/>
+      </w:r>
+      <w:r>
+        <w:rPr>
+          <w:b/>
+          <w:sz w:val="24"/>
+          <w:szCs w:val="24"/>
+        </w:rPr>
+        <w:t xml:space="preserve">Registering a new </w:t>
+      </w:r>
+      <w:proofErr w:type="gramStart"/>
+      <w:r>
+        <w:rPr>
+          <w:b/>
+          <w:sz w:val="24"/>
+          <w:szCs w:val="24"/>
+        </w:rPr>
+        <w:t>Patient</w:t>
+      </w:r>
+      <w:r>
+        <w:rPr>
+          <w:b/>
+          <w:sz w:val="24"/>
+          <w:szCs w:val="24"/>
+        </w:rPr>
+        <w:t xml:space="preserve"> :</w:t>
+      </w:r>
+      <w:proofErr w:type="gramEnd"/>
+    </w:p>
+    <w:p>
+      <w:pPr>
+        <w:rPr>
+          <w:sz w:val="24"/>
+          <w:szCs w:val="24"/>
+        </w:rPr>
+      </w:pPr>
+      <w:r>
+        <w:rPr>
+          <w:sz w:val="24"/>
+          <w:szCs w:val="24"/>
+        </w:rPr>
+        <w:t>INSERT INTO `patient` (`</w:t>
+      </w:r>
+      <w:proofErr w:type="spellStart"/>
+      <w:r>
+        <w:rPr>
+          <w:sz w:val="24"/>
+          <w:szCs w:val="24"/>
+        </w:rPr>
+        <w:t>PatientID</w:t>
+      </w:r>
+      <w:proofErr w:type="spellEnd"/>
+      <w:r>
+        <w:rPr>
+          <w:sz w:val="24"/>
+          <w:szCs w:val="24"/>
+        </w:rPr>
+        <w:t>`, `</w:t>
+      </w:r>
+      <w:proofErr w:type="spellStart"/>
+      <w:r>
+        <w:rPr>
+          <w:sz w:val="24"/>
+          <w:szCs w:val="24"/>
+        </w:rPr>
+        <w:t>FirstName</w:t>
+      </w:r>
+      <w:proofErr w:type="spellEnd"/>
+      <w:r>
+        <w:rPr>
+          <w:sz w:val="24"/>
+          <w:szCs w:val="24"/>
+        </w:rPr>
+        <w:t>`, `</w:t>
+      </w:r>
+      <w:proofErr w:type="spellStart"/>
+      <w:r>
+        <w:rPr>
+          <w:sz w:val="24"/>
+          <w:szCs w:val="24"/>
+        </w:rPr>
+        <w:t>LastName</w:t>
+      </w:r>
+      <w:proofErr w:type="spellEnd"/>
+      <w:r>
+        <w:rPr>
+          <w:sz w:val="24"/>
+          <w:szCs w:val="24"/>
+        </w:rPr>
+        <w:t>`, `Gender`, `</w:t>
+      </w:r>
+      <w:proofErr w:type="spellStart"/>
+      <w:r>
+        <w:rPr>
+          <w:sz w:val="24"/>
+          <w:szCs w:val="24"/>
+        </w:rPr>
+        <w:t>DateOfBirth</w:t>
+      </w:r>
+      <w:proofErr w:type="spellEnd"/>
+      <w:r>
+        <w:rPr>
+          <w:sz w:val="24"/>
+          <w:szCs w:val="24"/>
+        </w:rPr>
+        <w:t>`, `</w:t>
+      </w:r>
+      <w:proofErr w:type="spellStart"/>
+      <w:r>
+        <w:rPr>
+          <w:sz w:val="24"/>
+          <w:szCs w:val="24"/>
+        </w:rPr>
+        <w:t>ContactNumber</w:t>
+      </w:r>
+      <w:proofErr w:type="spellEnd"/>
+      <w:r>
+        <w:rPr>
+          <w:sz w:val="24"/>
+          <w:szCs w:val="24"/>
+        </w:rPr>
+        <w:t>`, `Address`) VALUES ('11016', 'Arjun', 'Reddy', 'Male', '1998-01-21', '997879880', 'Thane');</w:t>
+      </w:r>
+    </w:p>
+    <w:p>
+      <w:pPr>
+        <w:rPr>
+          <w:sz w:val="24"/>
+          <w:szCs w:val="24"/>
+        </w:rPr>
+      </w:pPr>
+    </w:p>
+    <w:p>
+      <w:pPr>
+        <w:rPr>
+          <w:b/>
+          <w:sz w:val="24"/>
+          <w:szCs w:val="24"/>
+        </w:rPr>
+      </w:pPr>
+      <w:r>
+        <w:rPr>
+          <w:b/>
+          <w:sz w:val="24"/>
+          <w:szCs w:val="24"/>
+        </w:rPr>
+        <w:t xml:space="preserve">Registering </w:t>
+      </w:r>
+      <w:r>
+        <w:rPr>
+          <w:b/>
+          <w:sz w:val="24"/>
+          <w:szCs w:val="24"/>
+        </w:rPr>
+        <w:t xml:space="preserve">and Assigning Department to </w:t>
+      </w:r>
+      <w:r>
+        <w:rPr>
+          <w:b/>
+          <w:sz w:val="24"/>
+          <w:szCs w:val="24"/>
+        </w:rPr>
+        <w:t xml:space="preserve">a </w:t>
+      </w:r>
+      <w:proofErr w:type="gramStart"/>
+      <w:r>
+        <w:rPr>
+          <w:b/>
+          <w:sz w:val="24"/>
+          <w:szCs w:val="24"/>
+        </w:rPr>
+        <w:t>Staff</w:t>
+      </w:r>
+      <w:r>
+        <w:rPr>
+          <w:b/>
+          <w:sz w:val="24"/>
+          <w:szCs w:val="24"/>
+        </w:rPr>
+        <w:t xml:space="preserve"> :</w:t>
+      </w:r>
+      <w:proofErr w:type="gramEnd"/>
+    </w:p>
+    <w:p>
+      <w:pPr>
+        <w:rPr>
+          <w:sz w:val="24"/>
+          <w:szCs w:val="24"/>
+        </w:rPr>
+      </w:pPr>
+      <w:r>
+        <w:rPr>
+          <w:sz w:val="24"/>
+          <w:szCs w:val="24"/>
+        </w:rPr>
+        <w:t>INSERT INTO `staff` (`</w:t>
+      </w:r>
+      <w:proofErr w:type="spellStart"/>
+      <w:r>
+        <w:rPr>
+          <w:sz w:val="24"/>
+          <w:szCs w:val="24"/>
+        </w:rPr>
+        <w:t>Staff_ID</w:t>
+      </w:r>
+      <w:proofErr w:type="spellEnd"/>
+      <w:r>
+        <w:rPr>
+          <w:sz w:val="24"/>
+          <w:szCs w:val="24"/>
+        </w:rPr>
+        <w:t>`, `</w:t>
+      </w:r>
+      <w:proofErr w:type="spellStart"/>
+      <w:r>
+        <w:rPr>
+          <w:sz w:val="24"/>
+          <w:szCs w:val="24"/>
+        </w:rPr>
+        <w:t>Staff_Name</w:t>
+      </w:r>
+      <w:proofErr w:type="spellEnd"/>
+      <w:r>
+        <w:rPr>
+          <w:sz w:val="24"/>
+          <w:szCs w:val="24"/>
+        </w:rPr>
+        <w:t>`, `</w:t>
+      </w:r>
+      <w:proofErr w:type="spellStart"/>
+      <w:r>
+        <w:rPr>
+          <w:sz w:val="24"/>
+          <w:szCs w:val="24"/>
+        </w:rPr>
+        <w:t>Staff_Desigination</w:t>
+      </w:r>
+      <w:proofErr w:type="spellEnd"/>
+      <w:r>
+        <w:rPr>
+          <w:sz w:val="24"/>
+          <w:szCs w:val="24"/>
+        </w:rPr>
+        <w:t>`, `</w:t>
+      </w:r>
+      <w:proofErr w:type="spellStart"/>
+      <w:r>
+        <w:rPr>
+          <w:sz w:val="24"/>
+          <w:szCs w:val="24"/>
+        </w:rPr>
+        <w:t>Staff_ContactNumber</w:t>
+      </w:r>
+      <w:proofErr w:type="spellEnd"/>
+      <w:r>
+        <w:rPr>
+          <w:sz w:val="24"/>
+          <w:szCs w:val="24"/>
+        </w:rPr>
+        <w:t>`, `</w:t>
+      </w:r>
+      <w:proofErr w:type="spellStart"/>
+      <w:r>
+        <w:rPr>
+          <w:sz w:val="24"/>
+          <w:szCs w:val="24"/>
+        </w:rPr>
+        <w:t>Department_ID</w:t>
+      </w:r>
+      <w:proofErr w:type="spellEnd"/>
+      <w:r>
+        <w:rPr>
+          <w:sz w:val="24"/>
+          <w:szCs w:val="24"/>
+        </w:rPr>
+        <w:t>`, `Address`) VALUES ('202', 'Rajesh Kumar', 'Nurse', '89498185', '102', 'Thane');</w:t>
+      </w:r>
+    </w:p>
+    <w:p>
+      <w:pPr>
+        <w:rPr>
+          <w:sz w:val="24"/>
+          <w:szCs w:val="24"/>
+        </w:rPr>
+      </w:pPr>
+    </w:p>
+    <w:p>
+      <w:pPr>
+        <w:ind w:hanging="567"/>
+        <w:rPr>
+          <w:b/>
+          <w:sz w:val="28"/>
+          <w:szCs w:val="24"/>
+        </w:rPr>
+      </w:pPr>
+      <w:r>
+        <w:rPr>
+          <w:b/>
+          <w:sz w:val="28"/>
+          <w:szCs w:val="24"/>
+        </w:rPr>
+        <w:t>-</w:t>
+      </w:r>
+      <w:r>
+        <w:rPr>
+          <w:b/>
+          <w:sz w:val="28"/>
+          <w:szCs w:val="24"/>
+        </w:rPr>
+        <w:t>&gt;</w:t>
+      </w:r>
+      <w:r>
+        <w:rPr>
+          <w:b/>
+          <w:sz w:val="28"/>
+          <w:szCs w:val="24"/>
+        </w:rPr>
+        <w:t>Write necessary queries to add to the list of diagnosis of the patient tagged by date.</w:t>
+      </w:r>
+    </w:p>
+    <w:p>
+      <w:pPr>
+        <w:ind w:hanging="567"/>
+        <w:rPr>
+          <w:b/>
+          <w:sz w:val="24"/>
+          <w:szCs w:val="24"/>
+        </w:rPr>
+      </w:pPr>
+      <w:r>
+        <w:rPr>
+          <w:sz w:val="24"/>
+          <w:szCs w:val="24"/>
+        </w:rPr>
+        <w:tab/>
+      </w:r>
+      <w:r>
+        <w:rPr>
+          <w:b/>
+          <w:sz w:val="24"/>
+          <w:szCs w:val="24"/>
+        </w:rPr>
+        <w:t>Adding Diagnosis Data related to Patient:</w:t>
+      </w:r>
+    </w:p>
+    <w:p>
+      <w:pPr>
+        <w:ind w:hanging="567"/>
+        <w:rPr>
+          <w:sz w:val="24"/>
+          <w:szCs w:val="24"/>
+        </w:rPr>
+      </w:pPr>
+      <w:r>
+        <w:rPr>
+          <w:b/>
+          <w:sz w:val="24"/>
+          <w:szCs w:val="24"/>
+        </w:rPr>
+        <w:tab/>
+      </w:r>
+      <w:r>
+        <w:rPr>
+          <w:sz w:val="24"/>
+          <w:szCs w:val="24"/>
+        </w:rPr>
+        <w:t>INSERT INTO `</w:t>
+      </w:r>
+      <w:proofErr w:type="spellStart"/>
+      <w:r>
+        <w:rPr>
+          <w:sz w:val="24"/>
+          <w:szCs w:val="24"/>
+        </w:rPr>
+        <w:t>diagonsis</w:t>
+      </w:r>
+      <w:proofErr w:type="spellEnd"/>
+      <w:r>
+        <w:rPr>
+          <w:sz w:val="24"/>
+          <w:szCs w:val="24"/>
+        </w:rPr>
+        <w:t>` (`</w:t>
+      </w:r>
+      <w:proofErr w:type="spellStart"/>
+      <w:r>
+        <w:rPr>
+          <w:sz w:val="24"/>
+          <w:szCs w:val="24"/>
+        </w:rPr>
+        <w:t>Diagonsis_ID</w:t>
+      </w:r>
+      <w:proofErr w:type="spellEnd"/>
+      <w:r>
+        <w:rPr>
+          <w:sz w:val="24"/>
+          <w:szCs w:val="24"/>
+        </w:rPr>
+        <w:t>`, `</w:t>
+      </w:r>
+      <w:proofErr w:type="spellStart"/>
+      <w:r>
+        <w:rPr>
+          <w:sz w:val="24"/>
+          <w:szCs w:val="24"/>
+        </w:rPr>
+        <w:t>Patient_ID</w:t>
+      </w:r>
+      <w:proofErr w:type="spellEnd"/>
+      <w:r>
+        <w:rPr>
+          <w:sz w:val="24"/>
+          <w:szCs w:val="24"/>
+        </w:rPr>
+        <w:t>`, `Description`, `Date`) VALUES ('404', '11016', 'Abdominal pain', '2024-01-26');</w:t>
+      </w:r>
+    </w:p>
+    <w:p>
+      <w:pPr>
+        <w:ind w:hanging="567"/>
+        <w:rPr>
+          <w:sz w:val="24"/>
+          <w:szCs w:val="24"/>
+        </w:rPr>
+      </w:pPr>
+    </w:p>
+    <w:p>
+      <w:pPr>
+        <w:ind w:hanging="567"/>
+        <w:rPr>
+          <w:b/>
+          <w:sz w:val="24"/>
+          <w:szCs w:val="24"/>
+        </w:rPr>
+      </w:pPr>
+      <w:r>
+        <w:rPr>
+          <w:sz w:val="24"/>
+          <w:szCs w:val="24"/>
+        </w:rPr>
+        <w:tab/>
+      </w:r>
+      <w:r>
+        <w:rPr>
+          <w:b/>
+          <w:sz w:val="24"/>
+          <w:szCs w:val="24"/>
+        </w:rPr>
+        <w:t>List of Diagnosis of the Patients tagged by Date:</w:t>
+      </w:r>
+    </w:p>
+    <w:p>
+      <w:pPr>
+        <w:spacing w:after="0"/>
+        <w:rPr>
+          <w:sz w:val="24"/>
+          <w:szCs w:val="24"/>
+        </w:rPr>
+      </w:pPr>
+      <w:r>
+        <w:rPr>
+          <w:sz w:val="24"/>
+          <w:szCs w:val="24"/>
+        </w:rPr>
+        <w:t xml:space="preserve">SELECT </w:t>
+      </w:r>
+      <w:proofErr w:type="spellStart"/>
+      <w:r>
+        <w:rPr>
+          <w:sz w:val="24"/>
+          <w:szCs w:val="24"/>
+        </w:rPr>
+        <w:t>d.Diagonsis_</w:t>
+      </w:r>
+      <w:proofErr w:type="gramStart"/>
+      <w:r>
+        <w:rPr>
+          <w:sz w:val="24"/>
+          <w:szCs w:val="24"/>
+        </w:rPr>
+        <w:t>ID</w:t>
+      </w:r>
+      <w:proofErr w:type="spellEnd"/>
+      <w:r>
+        <w:rPr>
+          <w:sz w:val="24"/>
+          <w:szCs w:val="24"/>
+        </w:rPr>
+        <w:t xml:space="preserve"> </w:t>
+      </w:r>
+      <w:r>
+        <w:rPr>
+          <w:sz w:val="24"/>
+          <w:szCs w:val="24"/>
+        </w:rPr>
+        <w:t>,</w:t>
+      </w:r>
+      <w:proofErr w:type="gramEnd"/>
+      <w:r>
+        <w:rPr>
+          <w:sz w:val="24"/>
+          <w:szCs w:val="24"/>
+        </w:rPr>
+        <w:t xml:space="preserve"> </w:t>
+      </w:r>
+      <w:r>
+        <w:rPr>
+          <w:sz w:val="24"/>
+          <w:szCs w:val="24"/>
+        </w:rPr>
+        <w:t xml:space="preserve">p.*, </w:t>
+      </w:r>
+      <w:r>
+        <w:rPr>
+          <w:sz w:val="24"/>
+          <w:szCs w:val="24"/>
+        </w:rPr>
+        <w:t xml:space="preserve"> </w:t>
+      </w:r>
+      <w:proofErr w:type="spellStart"/>
+      <w:r>
+        <w:rPr>
+          <w:sz w:val="24"/>
+          <w:szCs w:val="24"/>
+        </w:rPr>
+        <w:t>d.Description</w:t>
+      </w:r>
+      <w:proofErr w:type="spellEnd"/>
+      <w:r>
+        <w:rPr>
+          <w:sz w:val="24"/>
+          <w:szCs w:val="24"/>
+        </w:rPr>
+        <w:t>,</w:t>
+      </w:r>
+      <w:r>
+        <w:rPr>
+          <w:sz w:val="24"/>
+          <w:szCs w:val="24"/>
+        </w:rPr>
+        <w:t xml:space="preserve"> </w:t>
+      </w:r>
+      <w:r>
+        <w:rPr>
+          <w:sz w:val="24"/>
+          <w:szCs w:val="24"/>
+        </w:rPr>
+        <w:t xml:space="preserve"> </w:t>
+      </w:r>
+      <w:proofErr w:type="spellStart"/>
+      <w:r>
+        <w:rPr>
+          <w:sz w:val="24"/>
+          <w:szCs w:val="24"/>
+        </w:rPr>
+        <w:t>d.Date</w:t>
+      </w:r>
+      <w:proofErr w:type="spellEnd"/>
+    </w:p>
+    <w:p>
+      <w:pPr>
+        <w:spacing w:after="0"/>
+        <w:rPr>
+          <w:sz w:val="24"/>
+          <w:szCs w:val="24"/>
+        </w:rPr>
+      </w:pPr>
+      <w:r>
+        <w:rPr>
+          <w:sz w:val="24"/>
+          <w:szCs w:val="24"/>
+        </w:rPr>
+        <w:t>FROM patient p</w:t>
+      </w:r>
+    </w:p>
+    <w:p>
+      <w:pPr>
+        <w:spacing w:after="0"/>
+        <w:rPr>
+          <w:sz w:val="24"/>
+          <w:szCs w:val="24"/>
+        </w:rPr>
+      </w:pPr>
+      <w:r>
+        <w:rPr>
+          <w:sz w:val="24"/>
+          <w:szCs w:val="24"/>
+        </w:rPr>
+        <w:t xml:space="preserve">JOIN </w:t>
+      </w:r>
+      <w:proofErr w:type="spellStart"/>
+      <w:r>
+        <w:rPr>
+          <w:sz w:val="24"/>
+          <w:szCs w:val="24"/>
+        </w:rPr>
+        <w:t>diagonsis</w:t>
+      </w:r>
+      <w:proofErr w:type="spellEnd"/>
+      <w:r>
+        <w:rPr>
+          <w:sz w:val="24"/>
+          <w:szCs w:val="24"/>
+        </w:rPr>
+        <w:t xml:space="preserve"> d ON </w:t>
+      </w:r>
+      <w:proofErr w:type="spellStart"/>
+      <w:r>
+        <w:rPr>
+          <w:sz w:val="24"/>
+          <w:szCs w:val="24"/>
+        </w:rPr>
+        <w:t>p.PatientID</w:t>
+      </w:r>
+      <w:proofErr w:type="spellEnd"/>
+      <w:r>
+        <w:rPr>
+          <w:sz w:val="24"/>
+          <w:szCs w:val="24"/>
+        </w:rPr>
+        <w:t xml:space="preserve"> = </w:t>
+      </w:r>
+      <w:proofErr w:type="spellStart"/>
+      <w:r>
+        <w:rPr>
+          <w:sz w:val="24"/>
+          <w:szCs w:val="24"/>
+        </w:rPr>
+        <w:t>d.Patient_ID</w:t>
+      </w:r>
+      <w:proofErr w:type="spellEnd"/>
+    </w:p>
+    <w:p>
+      <w:pPr>
+        <w:spacing w:after="0"/>
+        <w:rPr>
+          <w:sz w:val="24"/>
+          <w:szCs w:val="24"/>
+        </w:rPr>
+      </w:pPr>
+      <w:r>
+        <w:rPr>
+          <w:sz w:val="24"/>
+          <w:szCs w:val="24"/>
+        </w:rPr>
+        <w:t xml:space="preserve">WHERE </w:t>
+      </w:r>
+      <w:proofErr w:type="spellStart"/>
+      <w:r>
+        <w:rPr>
+          <w:sz w:val="24"/>
+          <w:szCs w:val="24"/>
+        </w:rPr>
+        <w:t>d.Date</w:t>
+      </w:r>
+      <w:proofErr w:type="spellEnd"/>
+      <w:r>
+        <w:rPr>
+          <w:sz w:val="24"/>
+          <w:szCs w:val="24"/>
+        </w:rPr>
+        <w:t xml:space="preserve"> = '2024-01-26';</w:t>
+      </w:r>
+    </w:p>
+    <w:p>
+      <w:pPr>
+        <w:spacing w:after="0"/>
+        <w:rPr>
+          <w:sz w:val="24"/>
+          <w:szCs w:val="24"/>
+        </w:rPr>
+      </w:pPr>
+    </w:p>
+    <w:p>
+      <w:pPr>
+        <w:spacing w:after="0"/>
+        <w:rPr>
+          <w:sz w:val="24"/>
+          <w:szCs w:val="24"/>
+        </w:rPr>
+      </w:pPr>
+      <w:r>
+        <w:rPr>
+          <w:sz w:val="24"/>
+          <w:szCs w:val="24"/>
+        </w:rPr>
+        <w:t xml:space="preserve">Output: </w:t>
+      </w:r>
+    </w:p>
+    <w:p>
+      <w:pPr>
+        <w:spacing w:after="0"/>
+        <w:rPr>
+          <w:sz w:val="24"/>
+          <w:szCs w:val="24"/>
+        </w:rPr>
+      </w:pPr>
+      <w:r>
+        <w:rPr>
+          <w:sz w:val="24"/>
+          <w:szCs w:val="24"/>
+        </w:rPr>
+        <w:drawing>
+          <wp:anchor distT="0" distB="0" distL="114300" distR="114300" simplePos="0" relativeHeight="251659264" behindDoc="0" locked="0" layoutInCell="1" allowOverlap="1" wp14:anchorId="23A4038D" wp14:editId="6628F91C">
+            <wp:simplePos x="0" y="0"/>
+            <wp:positionH relativeFrom="margin">
+              <wp:posOffset>-466725</wp:posOffset>
+            </wp:positionH>
+            <wp:positionV relativeFrom="paragraph">
+              <wp:posOffset>113665</wp:posOffset>
+            </wp:positionV>
+            <wp:extent cx="6856730" cy="781050"/>
+            <wp:effectExtent l="0" t="0" r="1270" b="0"/>
+            <wp:wrapNone/>
+            <wp:docPr id="1" name="Picture 1"/>
+            <wp:cNvGraphicFramePr>
+              <a:graphicFrameLocks xmlns:a="http://schemas.openxmlformats.org/drawingml/2006/main" noChangeAspect="1"/>
+            </wp:cNvGraphicFramePr>
+            <a:graphic xmlns:a="http://schemas.openxmlformats.org/drawingml/2006/main">
+              <a:graphicData uri="http://schemas.openxmlformats.org/drawingml/2006/picture">
+                <pic:pic xmlns:pic="http://schemas.openxmlformats.org/drawingml/2006/picture">
+                  <pic:nvPicPr>
+                    <pic:cNvPr id="1" name=""/>
+                    <pic:cNvPicPr/>
+                  </pic:nvPicPr>
+                  <pic:blipFill>
+                    <a:blip r:embed="rId7">
+                      <a:extLst>
+                        <a:ext uri="{28A0092B-C50C-407E-A947-70E740481C1C}">
+                          <a14:useLocalDpi xmlns:a14="http://schemas.microsoft.com/office/drawing/2010/main" val="0"/>
+                        </a:ext>
+                      </a:extLst>
+                    </a:blip>
+                    <a:stretch>
+                      <a:fillRect/>
+                    </a:stretch>
+                  </pic:blipFill>
+                  <pic:spPr>
+                    <a:xfrm>
+                      <a:off x="0" y="0"/>
+                      <a:ext cx="6877932" cy="783465"/>
+                    </a:xfrm>
+                    <a:prstGeom prst="rect">
+                      <a:avLst/>
+                    </a:prstGeom>
+                  </pic:spPr>
+                </pic:pic>
+              </a:graphicData>
+            </a:graphic>
+            <wp14:sizeRelH relativeFrom="margin">
+              <wp14:pctWidth>0</wp14:pctWidth>
+            </wp14:sizeRelH>
+            <wp14:sizeRelV relativeFrom="margin">
+              <wp14:pctHeight>0</wp14:pctHeight>
+            </wp14:sizeRelV>
+          </wp:anchor>
+        </w:drawing>
+      </w:r>
+    </w:p>
+    <w:p>
+      <w:pPr>
+        <w:spacing w:after="0"/>
+        <w:rPr>
+          <w:sz w:val="24"/>
+          <w:szCs w:val="24"/>
+        </w:rPr>
+      </w:pPr>
+    </w:p>
+    <w:p>
+      <w:pPr>
+        <w:ind w:hanging="567"/>
+        <w:rPr>
+          <w:b/>
+          <w:sz w:val="24"/>
+          <w:szCs w:val="24"/>
+        </w:rPr>
+      </w:pPr>
+      <w:r>
+        <w:rPr>
+          <w:sz w:val="24"/>
+          <w:szCs w:val="24"/>
+        </w:rPr>
+        <w:tab/>
+      </w:r>
+      <w:r>
+        <w:rPr>
+          <w:b/>
+          <w:sz w:val="24"/>
+          <w:szCs w:val="24"/>
+        </w:rPr>
+        <w:t xml:space="preserve"> </w:t>
+      </w:r>
+    </w:p>
+    <w:p>
+      <w:pPr>
+        <w:ind w:hanging="567"/>
+        <w:rPr>
+          <w:sz w:val="24"/>
+          <w:szCs w:val="24"/>
+        </w:rPr>
+      </w:pPr>
+      <w:r>
+        <w:rPr>
+          <w:sz w:val="24"/>
+          <w:szCs w:val="24"/>
+        </w:rPr>
+        <w:tab/>
+      </w:r>
+    </w:p>
+    <w:p>
+      <w:pPr>
+        <w:rPr>
+          <w:sz w:val="24"/>
+          <w:szCs w:val="24"/>
+        </w:rPr>
+      </w:pPr>
+    </w:p>
+    <w:p>
+      <w:pPr>
+        <w:ind w:hanging="567"/>
+        <w:rPr>
+          <w:sz w:val="24"/>
+          <w:szCs w:val="24"/>
+        </w:rPr>
+      </w:pPr>
+      <w:r>
+        <w:rPr>
+          <w:sz w:val="24"/>
+          <w:szCs w:val="24"/>
+        </w:rPr>
+        <w:tab/>
+      </w:r>
+    </w:p>
+    <w:p>
+      <w:pPr>
+        <w:ind w:hanging="567"/>
+        <w:rPr>
+          <w:sz w:val="24"/>
+          <w:szCs w:val="24"/>
+        </w:rPr>
+      </w:pPr>
+    </w:p>
+    <w:p>
+      <w:pPr>
+        <w:ind w:hanging="567"/>
+        <w:rPr>
+          <w:b/>
+          <w:sz w:val="28"/>
+          <w:szCs w:val="24"/>
+        </w:rPr>
+      </w:pPr>
+      <w:r>
+        <w:rPr>
+          <w:b/>
+          <w:sz w:val="28"/>
+          <w:szCs w:val="24"/>
+        </w:rPr>
+        <w:lastRenderedPageBreak/>
+        <w:t>-</w:t>
+      </w:r>
+      <w:r>
+        <w:rPr>
+          <w:b/>
+          <w:sz w:val="28"/>
+          <w:szCs w:val="24"/>
+        </w:rPr>
+        <w:t>&gt;</w:t>
+      </w:r>
+      <w:r>
+        <w:rPr>
+          <w:b/>
+          <w:sz w:val="28"/>
+          <w:szCs w:val="24"/>
+        </w:rPr>
+        <w:t>Write necessary queries to fetch required details of a particular patient.</w:t>
+      </w:r>
+    </w:p>
+    <w:p>
+      <w:pPr>
+        <w:spacing w:after="0"/>
+        <w:ind w:hanging="567"/>
+        <w:rPr>
+          <w:b/>
+          <w:sz w:val="24"/>
+          <w:szCs w:val="24"/>
+        </w:rPr>
+      </w:pPr>
+      <w:r>
+        <w:rPr>
+          <w:b/>
+          <w:sz w:val="28"/>
+          <w:szCs w:val="24"/>
+        </w:rPr>
+        <w:t xml:space="preserve">      </w:t>
+      </w:r>
+      <w:proofErr w:type="spellStart"/>
+      <w:r>
+        <w:rPr>
+          <w:b/>
+          <w:sz w:val="24"/>
+          <w:szCs w:val="24"/>
+        </w:rPr>
+        <w:t>Retriving</w:t>
+      </w:r>
+      <w:proofErr w:type="spellEnd"/>
+      <w:r>
+        <w:rPr>
+          <w:b/>
+          <w:sz w:val="24"/>
+          <w:szCs w:val="24"/>
+        </w:rPr>
+        <w:t xml:space="preserve"> Patients Data using Patient ID:</w:t>
+      </w:r>
+    </w:p>
+    <w:p>
+      <w:pPr>
+        <w:spacing w:after="0"/>
+        <w:ind w:hanging="567"/>
+        <w:rPr>
+          <w:sz w:val="24"/>
+          <w:szCs w:val="24"/>
+        </w:rPr>
+      </w:pPr>
+      <w:r>
+        <w:rPr>
+          <w:b/>
+          <w:sz w:val="24"/>
+          <w:szCs w:val="24"/>
+        </w:rPr>
+        <w:tab/>
+      </w:r>
+      <w:r>
+        <w:rPr>
+          <w:sz w:val="24"/>
+          <w:szCs w:val="24"/>
+        </w:rPr>
+        <w:t xml:space="preserve">SELECT * FROM patient </w:t>
+      </w:r>
+      <w:r>
+        <w:rPr>
+          <w:sz w:val="24"/>
+          <w:szCs w:val="24"/>
+        </w:rPr>
+        <w:t xml:space="preserve">WHERE </w:t>
+      </w:r>
+      <w:proofErr w:type="spellStart"/>
+      <w:r>
+        <w:rPr>
+          <w:sz w:val="24"/>
+          <w:szCs w:val="24"/>
+        </w:rPr>
+        <w:t>patient.PatientID</w:t>
+      </w:r>
+      <w:proofErr w:type="spellEnd"/>
+      <w:r>
+        <w:rPr>
+          <w:sz w:val="24"/>
+          <w:szCs w:val="24"/>
+        </w:rPr>
+        <w:t>=11016;</w:t>
+      </w:r>
+    </w:p>
+    <w:p>
+      <w:pPr>
+        <w:ind w:hanging="567"/>
+        <w:rPr>
+          <w:sz w:val="24"/>
+          <w:szCs w:val="24"/>
+        </w:rPr>
+      </w:pPr>
+      <w:r>
+        <w:rPr>
+          <w:sz w:val="24"/>
+          <w:szCs w:val="24"/>
+        </w:rPr>
+        <w:tab/>
+      </w:r>
+      <w:proofErr w:type="gramStart"/>
+      <w:r>
+        <w:rPr>
+          <w:sz w:val="24"/>
+          <w:szCs w:val="24"/>
+        </w:rPr>
+        <w:t>Output :</w:t>
+      </w:r>
+      <w:proofErr w:type="gramEnd"/>
+      <w:r>
+        <w:rPr>
+          <w:sz w:val="24"/>
+          <w:szCs w:val="24"/>
+        </w:rPr>
+        <w:t xml:space="preserve"> </w:t>
+      </w:r>
+      <w:r>
+        <w:rPr>
+          <w:sz w:val="24"/>
+          <w:szCs w:val="24"/>
+        </w:rPr>
+        <w:drawing>
+          <wp:inline distT="0" distB="0" distL="0" distR="0" wp14:anchorId="29CC4C40" wp14:editId="29A6C10C">
+            <wp:extent cx="5649113" cy="695422"/>
+            <wp:effectExtent l="0" t="0" r="8890" b="9525"/>
+            <wp:docPr id="2" name="Picture 2"/>
+            <wp:cNvGraphicFramePr>
+              <a:graphicFrameLocks xmlns:a="http://schemas.openxmlformats.org/drawingml/2006/main" noChangeAspect="1"/>
+            </wp:cNvGraphicFramePr>
+            <a:graphic xmlns:a="http://schemas.openxmlformats.org/drawingml/2006/main">
+              <a:graphicData uri="http://schemas.openxmlformats.org/drawingml/2006/picture">
+                <pic:pic xmlns:pic="http://schemas.openxmlformats.org/drawingml/2006/picture">
+                  <pic:nvPicPr>
+                    <pic:cNvPr id="1" name=""/>
+                    <pic:cNvPicPr/>
+                  </pic:nvPicPr>
+                  <pic:blipFill>
+                    <a:blip r:embed="rId8"/>
+                    <a:stretch>
+                      <a:fillRect/>
+                    </a:stretch>
+                  </pic:blipFill>
+                  <pic:spPr>
+                    <a:xfrm>
+                      <a:off x="0" y="0"/>
+                      <a:ext cx="5649113" cy="695422"/>
+                    </a:xfrm>
+                    <a:prstGeom prst="rect">
+                      <a:avLst/>
+                    </a:prstGeom>
+                  </pic:spPr>
+                </pic:pic>
+              </a:graphicData>
+            </a:graphic>
+          </wp:inline>
+        </w:drawing>
+      </w:r>
+    </w:p>
+    <w:p>
+      <w:pPr>
+        <w:spacing w:after="0"/>
+        <w:ind w:hanging="567"/>
+        <w:rPr>
+          <w:b/>
+          <w:sz w:val="24"/>
+          <w:szCs w:val="24"/>
+        </w:rPr>
+      </w:pPr>
+      <w:r>
+        <w:rPr>
+          <w:b/>
+          <w:sz w:val="24"/>
+          <w:szCs w:val="24"/>
+        </w:rPr>
+        <w:t xml:space="preserve">         </w:t>
+      </w:r>
+      <w:proofErr w:type="spellStart"/>
+      <w:r>
+        <w:rPr>
+          <w:b/>
+          <w:sz w:val="24"/>
+          <w:szCs w:val="24"/>
+        </w:rPr>
+        <w:t>Retrivin</w:t>
+      </w:r>
+      <w:r>
+        <w:rPr>
+          <w:b/>
+          <w:sz w:val="24"/>
+          <w:szCs w:val="24"/>
+        </w:rPr>
+        <w:t>g</w:t>
+      </w:r>
+      <w:proofErr w:type="spellEnd"/>
+      <w:r>
+        <w:rPr>
+          <w:b/>
+          <w:sz w:val="24"/>
+          <w:szCs w:val="24"/>
+        </w:rPr>
+        <w:t xml:space="preserve"> Patients Data using Patient Name</w:t>
+      </w:r>
+      <w:r>
+        <w:rPr>
+          <w:b/>
+          <w:sz w:val="24"/>
+          <w:szCs w:val="24"/>
+        </w:rPr>
+        <w:t>:</w:t>
+      </w:r>
+    </w:p>
+    <w:p>
+      <w:pPr>
+        <w:ind w:hanging="567"/>
+        <w:rPr>
+          <w:sz w:val="24"/>
+          <w:szCs w:val="24"/>
+        </w:rPr>
+      </w:pPr>
+      <w:r>
+        <w:rPr>
+          <w:sz w:val="24"/>
+          <w:szCs w:val="24"/>
+        </w:rPr>
+        <w:t xml:space="preserve">           </w:t>
+      </w:r>
+      <w:r>
+        <w:rPr>
+          <w:sz w:val="24"/>
+          <w:szCs w:val="24"/>
+        </w:rPr>
+        <w:t xml:space="preserve">SELECT * FROM patient </w:t>
+      </w:r>
+      <w:r>
+        <w:rPr>
+          <w:sz w:val="24"/>
+          <w:szCs w:val="24"/>
+        </w:rPr>
+        <w:t xml:space="preserve">WHERE </w:t>
+      </w:r>
+      <w:proofErr w:type="spellStart"/>
+      <w:r>
+        <w:rPr>
+          <w:sz w:val="24"/>
+          <w:szCs w:val="24"/>
+        </w:rPr>
+        <w:t>patient.FirstName</w:t>
+      </w:r>
+      <w:proofErr w:type="spellEnd"/>
+      <w:r>
+        <w:rPr>
+          <w:sz w:val="24"/>
+          <w:szCs w:val="24"/>
+        </w:rPr>
+        <w:t>=”</w:t>
+      </w:r>
+      <w:proofErr w:type="spellStart"/>
+      <w:r>
+        <w:rPr>
+          <w:sz w:val="24"/>
+          <w:szCs w:val="24"/>
+        </w:rPr>
+        <w:t>Vivek</w:t>
+      </w:r>
+      <w:proofErr w:type="spellEnd"/>
+      <w:r>
+        <w:rPr>
+          <w:sz w:val="24"/>
+          <w:szCs w:val="24"/>
+        </w:rPr>
+        <w:t>”</w:t>
+      </w:r>
+      <w:r>
+        <w:rPr>
+          <w:sz w:val="24"/>
+          <w:szCs w:val="24"/>
+        </w:rPr>
+        <w:t>;</w:t>
+      </w:r>
+    </w:p>
+    <w:p>
+      <w:pPr>
+        <w:spacing w:after="0"/>
+        <w:ind w:hanging="567"/>
+        <w:rPr>
+          <w:sz w:val="24"/>
+          <w:szCs w:val="24"/>
+        </w:rPr>
+      </w:pPr>
+      <w:r>
+        <w:rPr>
+          <w:sz w:val="24"/>
+          <w:szCs w:val="24"/>
+        </w:rPr>
+        <w:tab/>
+        <w:t xml:space="preserve">Output: </w:t>
+      </w:r>
+      <w:r>
+        <w:rPr>
+          <w:sz w:val="24"/>
+          <w:szCs w:val="24"/>
+        </w:rPr>
+        <w:drawing>
+          <wp:inline distT="0" distB="0" distL="0" distR="0" wp14:anchorId="269D5095" wp14:editId="51ABEDC3">
+            <wp:extent cx="5582429" cy="533474"/>
+            <wp:effectExtent l="0" t="0" r="0" b="0"/>
+            <wp:docPr id="4" name="Picture 4"/>
+            <wp:cNvGraphicFramePr>
+              <a:graphicFrameLocks xmlns:a="http://schemas.openxmlformats.org/drawingml/2006/main" noChangeAspect="1"/>
+            </wp:cNvGraphicFramePr>
+            <a:graphic xmlns:a="http://schemas.openxmlformats.org/drawingml/2006/main">
+              <a:graphicData uri="http://schemas.openxmlformats.org/drawingml/2006/picture">
+                <pic:pic xmlns:pic="http://schemas.openxmlformats.org/drawingml/2006/picture">
+                  <pic:nvPicPr>
+                    <pic:cNvPr id="1" name=""/>
+                    <pic:cNvPicPr/>
+                  </pic:nvPicPr>
+                  <pic:blipFill>
+                    <a:blip r:embed="rId9"/>
+                    <a:stretch>
+                      <a:fillRect/>
+                    </a:stretch>
+                  </pic:blipFill>
+                  <pic:spPr>
+                    <a:xfrm>
+                      <a:off x="0" y="0"/>
+                      <a:ext cx="5582429" cy="533474"/>
+                    </a:xfrm>
+                    <a:prstGeom prst="rect">
+                      <a:avLst/>
+                    </a:prstGeom>
+                  </pic:spPr>
+                </pic:pic>
+              </a:graphicData>
+            </a:graphic>
+          </wp:inline>
+        </w:drawing>
+      </w:r>
+    </w:p>
+    <w:p>
+      <w:pPr>
+        <w:spacing w:after="0"/>
+        <w:ind w:hanging="567"/>
+        <w:rPr>
+          <w:sz w:val="24"/>
+          <w:szCs w:val="24"/>
+        </w:rPr>
+      </w:pPr>
+    </w:p>
+    <w:p>
+      <w:pPr>
+        <w:spacing w:after="0"/>
+        <w:ind w:hanging="567"/>
+        <w:rPr>
+          <w:sz w:val="24"/>
+          <w:szCs w:val="24"/>
+        </w:rPr>
+      </w:pPr>
+      <w:r>
+        <w:rPr>
+          <w:sz w:val="24"/>
+          <w:szCs w:val="24"/>
+        </w:rPr>
+        <w:t xml:space="preserve">         </w:t>
+      </w:r>
+      <w:proofErr w:type="spellStart"/>
+      <w:r>
+        <w:rPr>
+          <w:b/>
+          <w:sz w:val="24"/>
+          <w:szCs w:val="24"/>
+        </w:rPr>
+        <w:t>Retrivin</w:t>
+      </w:r>
+      <w:r>
+        <w:rPr>
+          <w:b/>
+          <w:sz w:val="24"/>
+          <w:szCs w:val="24"/>
+        </w:rPr>
+        <w:t>g</w:t>
+      </w:r>
+      <w:proofErr w:type="spellEnd"/>
+      <w:r>
+        <w:rPr>
+          <w:b/>
+          <w:sz w:val="24"/>
+          <w:szCs w:val="24"/>
+        </w:rPr>
+        <w:t xml:space="preserve"> Patients </w:t>
+      </w:r>
+      <w:r>
+        <w:rPr>
+          <w:b/>
+          <w:sz w:val="24"/>
+          <w:szCs w:val="24"/>
+        </w:rPr>
+        <w:t>Diag</w:t>
+      </w:r>
+      <w:r>
+        <w:rPr>
+          <w:b/>
+          <w:sz w:val="24"/>
+          <w:szCs w:val="24"/>
+        </w:rPr>
+        <w:t>nosis Data using Patient ID:</w:t>
+      </w:r>
+    </w:p>
+    <w:p>
+      <w:pPr>
+        <w:spacing w:after="0"/>
+        <w:rPr>
+          <w:sz w:val="24"/>
+          <w:szCs w:val="24"/>
+        </w:rPr>
+      </w:pPr>
+      <w:proofErr w:type="gramStart"/>
+      <w:r>
+        <w:rPr>
+          <w:sz w:val="24"/>
+          <w:szCs w:val="24"/>
+        </w:rPr>
+        <w:t>SELECT  p</w:t>
+      </w:r>
+      <w:proofErr w:type="gramEnd"/>
+      <w:r>
+        <w:rPr>
+          <w:sz w:val="24"/>
+          <w:szCs w:val="24"/>
+        </w:rPr>
+        <w:t xml:space="preserve">.*,  </w:t>
+      </w:r>
+      <w:proofErr w:type="spellStart"/>
+      <w:r>
+        <w:rPr>
+          <w:sz w:val="24"/>
+          <w:szCs w:val="24"/>
+        </w:rPr>
+        <w:t>d.Description</w:t>
+      </w:r>
+      <w:proofErr w:type="spellEnd"/>
+      <w:r>
+        <w:rPr>
+          <w:sz w:val="24"/>
+          <w:szCs w:val="24"/>
+        </w:rPr>
+        <w:t xml:space="preserve"> </w:t>
+      </w:r>
+      <w:r>
+        <w:rPr>
+          <w:sz w:val="24"/>
+          <w:szCs w:val="24"/>
+        </w:rPr>
+        <w:t>FROM patient p</w:t>
+      </w:r>
+    </w:p>
+    <w:p>
+      <w:pPr>
+        <w:spacing w:after="0"/>
+        <w:rPr>
+          <w:sz w:val="24"/>
+          <w:szCs w:val="24"/>
+        </w:rPr>
+      </w:pPr>
+      <w:r>
+        <w:rPr>
+          <w:sz w:val="24"/>
+          <w:szCs w:val="24"/>
+        </w:rPr>
+        <w:t xml:space="preserve">JOIN </w:t>
+      </w:r>
+      <w:proofErr w:type="spellStart"/>
+      <w:r>
+        <w:rPr>
+          <w:sz w:val="24"/>
+          <w:szCs w:val="24"/>
+        </w:rPr>
+        <w:t>diagonsis</w:t>
+      </w:r>
+      <w:proofErr w:type="spellEnd"/>
+      <w:r>
+        <w:rPr>
+          <w:sz w:val="24"/>
+          <w:szCs w:val="24"/>
+        </w:rPr>
+        <w:t xml:space="preserve"> d ON </w:t>
+      </w:r>
+      <w:proofErr w:type="spellStart"/>
+      <w:r>
+        <w:rPr>
+          <w:sz w:val="24"/>
+          <w:szCs w:val="24"/>
+        </w:rPr>
+        <w:t>p.PatientID</w:t>
+      </w:r>
+      <w:proofErr w:type="spellEnd"/>
+      <w:r>
+        <w:rPr>
+          <w:sz w:val="24"/>
+          <w:szCs w:val="24"/>
+        </w:rPr>
+        <w:t xml:space="preserve"> = </w:t>
+      </w:r>
+      <w:proofErr w:type="spellStart"/>
+      <w:r>
+        <w:rPr>
+          <w:sz w:val="24"/>
+          <w:szCs w:val="24"/>
+        </w:rPr>
+        <w:t>d.Patient_ID</w:t>
+      </w:r>
+      <w:proofErr w:type="spellEnd"/>
+    </w:p>
+    <w:p>
+      <w:pPr>
+        <w:spacing w:after="0"/>
+        <w:rPr>
+          <w:sz w:val="24"/>
+          <w:szCs w:val="24"/>
+        </w:rPr>
+      </w:pPr>
+      <w:r>
+        <w:rPr>
+          <w:sz w:val="24"/>
+          <w:szCs w:val="24"/>
+        </w:rPr>
+        <w:t xml:space="preserve">WHERE </w:t>
+      </w:r>
+      <w:proofErr w:type="spellStart"/>
+      <w:r>
+        <w:rPr>
+          <w:sz w:val="24"/>
+          <w:szCs w:val="24"/>
+        </w:rPr>
+        <w:t>p.PatientID</w:t>
+      </w:r>
+      <w:proofErr w:type="spellEnd"/>
+      <w:r>
+        <w:rPr>
+          <w:sz w:val="24"/>
+          <w:szCs w:val="24"/>
+        </w:rPr>
+        <w:t>=11016;</w:t>
+      </w:r>
+    </w:p>
+    <w:p>
+      <w:pPr>
+        <w:spacing w:after="0"/>
+        <w:rPr>
+          <w:sz w:val="24"/>
+          <w:szCs w:val="24"/>
+        </w:rPr>
+      </w:pPr>
+    </w:p>
+    <w:p>
+      <w:pPr>
+        <w:spacing w:after="0"/>
+        <w:rPr>
+          <w:noProof/>
+          <w:lang w:eastAsia="en-IN"/>
+        </w:rPr>
+      </w:pPr>
+      <w:r>
+        <w:rPr>
+          <w:sz w:val="24"/>
+          <w:szCs w:val="24"/>
+        </w:rPr>
+        <w:t>Output:</w:t>
+      </w:r>
+      <w:r>
+        <w:rPr>
+          <w:noProof/>
+          <w:lang w:eastAsia="en-IN"/>
+        </w:rPr>
+        <w:t xml:space="preserve"> </w:t>
+      </w:r>
+      <w:r>
+        <w:rPr>
+          <w:sz w:val="24"/>
+          <w:szCs w:val="24"/>
+        </w:rPr>
+        <w:drawing>
+          <wp:inline distT="0" distB="0" distL="0" distR="0" wp14:anchorId="41A84389" wp14:editId="486FFC5D">
+            <wp:extent cx="6016625" cy="493395"/>
+            <wp:effectExtent l="0" t="0" r="3175" b="1905"/>
+            <wp:docPr id="6" name="Picture 6"/>
+            <wp:cNvGraphicFramePr>
+              <a:graphicFrameLocks xmlns:a="http://schemas.openxmlformats.org/drawingml/2006/main" noChangeAspect="1"/>
+            </wp:cNvGraphicFramePr>
+            <a:graphic xmlns:a="http://schemas.openxmlformats.org/drawingml/2006/main">
+              <a:graphicData uri="http://schemas.openxmlformats.org/drawingml/2006/picture">
+                <pic:pic xmlns:pic="http://schemas.openxmlformats.org/drawingml/2006/picture">
+                  <pic:nvPicPr>
+                    <pic:cNvPr id="1" name=""/>
+                    <pic:cNvPicPr/>
+                  </pic:nvPicPr>
+                  <pic:blipFill>
+                    <a:blip r:embed="rId10"/>
+                    <a:stretch>
+                      <a:fillRect/>
+                    </a:stretch>
+                  </pic:blipFill>
+                  <pic:spPr>
+                    <a:xfrm>
+                      <a:off x="0" y="0"/>
+                      <a:ext cx="6016625" cy="493395"/>
+                    </a:xfrm>
+                    <a:prstGeom prst="rect">
+                      <a:avLst/>
+                    </a:prstGeom>
+                  </pic:spPr>
+                </pic:pic>
+              </a:graphicData>
+            </a:graphic>
+          </wp:inline>
+        </w:drawing>
+      </w:r>
+    </w:p>
+    <w:p>
+      <w:pPr>
+        <w:spacing w:after="0"/>
+        <w:rPr>
+          <w:noProof/>
+          <w:lang w:eastAsia="en-IN"/>
+        </w:rPr>
+      </w:pPr>
+    </w:p>
+    <w:p>
+      <w:pPr>
+        <w:spacing w:after="0"/>
+        <w:rPr>
+          <w:noProof/>
+          <w:lang w:eastAsia="en-IN"/>
+        </w:rPr>
+      </w:pPr>
+      <w:proofErr w:type="spellStart"/>
+      <w:r>
+        <w:rPr>
+          <w:b/>
+          <w:sz w:val="24"/>
+          <w:szCs w:val="24"/>
+        </w:rPr>
+        <w:t>Retrivin</w:t>
+      </w:r>
+      <w:r>
+        <w:rPr>
+          <w:b/>
+          <w:sz w:val="24"/>
+          <w:szCs w:val="24"/>
+        </w:rPr>
+        <w:t>g</w:t>
+      </w:r>
+      <w:proofErr w:type="spellEnd"/>
+      <w:r>
+        <w:rPr>
+          <w:b/>
+          <w:sz w:val="24"/>
+          <w:szCs w:val="24"/>
+        </w:rPr>
+        <w:t xml:space="preserve"> Patients</w:t>
+      </w:r>
+      <w:r>
+        <w:t xml:space="preserve"> </w:t>
+      </w:r>
+      <w:r>
+        <w:rPr>
+          <w:b/>
+          <w:sz w:val="24"/>
+          <w:szCs w:val="24"/>
+        </w:rPr>
+        <w:t>Prescription</w:t>
+      </w:r>
+      <w:r>
+        <w:rPr>
+          <w:b/>
+          <w:sz w:val="24"/>
+          <w:szCs w:val="24"/>
+        </w:rPr>
+        <w:t xml:space="preserve"> </w:t>
+      </w:r>
+      <w:r>
+        <w:rPr>
+          <w:b/>
+          <w:sz w:val="24"/>
+          <w:szCs w:val="24"/>
+        </w:rPr>
+        <w:t>Data using Patient ID:</w:t>
+      </w:r>
+    </w:p>
+    <w:p>
+      <w:pPr>
+        <w:spacing w:after="0"/>
+        <w:rPr>
+          <w:sz w:val="24"/>
+          <w:szCs w:val="24"/>
+        </w:rPr>
+      </w:pPr>
+      <w:proofErr w:type="gramStart"/>
+      <w:r>
+        <w:rPr>
+          <w:sz w:val="24"/>
+          <w:szCs w:val="24"/>
+        </w:rPr>
+        <w:t>SELECT  p</w:t>
+      </w:r>
+      <w:proofErr w:type="gramEnd"/>
+      <w:r>
+        <w:rPr>
+          <w:sz w:val="24"/>
+          <w:szCs w:val="24"/>
+        </w:rPr>
+        <w:t xml:space="preserve">.*,  </w:t>
+      </w:r>
+      <w:proofErr w:type="spellStart"/>
+      <w:r>
+        <w:rPr>
+          <w:sz w:val="24"/>
+          <w:szCs w:val="24"/>
+        </w:rPr>
+        <w:t>pr.Prescription_Details,pr.Cost</w:t>
+      </w:r>
+      <w:proofErr w:type="spellEnd"/>
+      <w:r>
+        <w:rPr>
+          <w:sz w:val="24"/>
+          <w:szCs w:val="24"/>
+        </w:rPr>
+        <w:t xml:space="preserve"> </w:t>
+      </w:r>
+      <w:r>
+        <w:rPr>
+          <w:sz w:val="24"/>
+          <w:szCs w:val="24"/>
+        </w:rPr>
+        <w:t>FROM patient p</w:t>
+      </w:r>
+    </w:p>
+    <w:p>
+      <w:pPr>
+        <w:spacing w:after="0"/>
+        <w:rPr>
+          <w:sz w:val="24"/>
+          <w:szCs w:val="24"/>
+        </w:rPr>
+      </w:pPr>
+      <w:r>
+        <w:rPr>
+          <w:sz w:val="24"/>
+          <w:szCs w:val="24"/>
+        </w:rPr>
+        <w:t xml:space="preserve">JOIN prescription </w:t>
+      </w:r>
+      <w:proofErr w:type="spellStart"/>
+      <w:r>
+        <w:rPr>
+          <w:sz w:val="24"/>
+          <w:szCs w:val="24"/>
+        </w:rPr>
+        <w:t>pr</w:t>
+      </w:r>
+      <w:proofErr w:type="spellEnd"/>
+      <w:r>
+        <w:rPr>
+          <w:sz w:val="24"/>
+          <w:szCs w:val="24"/>
+        </w:rPr>
+        <w:t xml:space="preserve"> ON </w:t>
+      </w:r>
+      <w:proofErr w:type="spellStart"/>
+      <w:r>
+        <w:rPr>
+          <w:sz w:val="24"/>
+          <w:szCs w:val="24"/>
+        </w:rPr>
+        <w:t>p.PatientID</w:t>
+      </w:r>
+      <w:proofErr w:type="spellEnd"/>
+      <w:r>
+        <w:rPr>
+          <w:sz w:val="24"/>
+          <w:szCs w:val="24"/>
+        </w:rPr>
+        <w:t xml:space="preserve"> = </w:t>
+      </w:r>
+      <w:proofErr w:type="spellStart"/>
+      <w:r>
+        <w:rPr>
+          <w:sz w:val="24"/>
+          <w:szCs w:val="24"/>
+        </w:rPr>
+        <w:t>pr.Patient_ID</w:t>
+      </w:r>
+      <w:proofErr w:type="spellEnd"/>
+    </w:p>
+    <w:p>
+      <w:pPr>
+        <w:spacing w:after="0"/>
+        <w:rPr>
+          <w:sz w:val="24"/>
+          <w:szCs w:val="24"/>
+        </w:rPr>
+      </w:pPr>
+      <w:r>
+        <w:rPr>
+          <w:sz w:val="24"/>
+          <w:szCs w:val="24"/>
+        </w:rPr>
+        <w:t xml:space="preserve">WHERE </w:t>
+      </w:r>
+      <w:proofErr w:type="spellStart"/>
+      <w:r>
+        <w:rPr>
+          <w:sz w:val="24"/>
+          <w:szCs w:val="24"/>
+        </w:rPr>
+        <w:t>p.PatientID</w:t>
+      </w:r>
+      <w:proofErr w:type="spellEnd"/>
+      <w:r>
+        <w:rPr>
+          <w:sz w:val="24"/>
+          <w:szCs w:val="24"/>
+        </w:rPr>
+        <w:t>=11011;</w:t>
+      </w:r>
+    </w:p>
+    <w:p>
+      <w:pPr>
+        <w:spacing w:after="0"/>
+        <w:rPr>
+          <w:sz w:val="24"/>
+          <w:szCs w:val="24"/>
+        </w:rPr>
+      </w:pPr>
+    </w:p>
+    <w:p>
+      <w:pPr>
+        <w:spacing w:after="0"/>
+        <w:rPr>
+          <w:sz w:val="24"/>
+          <w:szCs w:val="24"/>
+        </w:rPr>
+      </w:pPr>
+      <w:r>
+        <w:rPr>
+          <w:sz w:val="24"/>
+          <w:szCs w:val="24"/>
+        </w:rPr>
+        <w:t xml:space="preserve">Output: </w:t>
+      </w:r>
+      <w:r>
+        <w:rPr>
+          <w:sz w:val="24"/>
+          <w:szCs w:val="24"/>
+        </w:rPr>
+        <w:drawing>
+          <wp:inline distT="0" distB="0" distL="0" distR="0" wp14:anchorId="7699662D" wp14:editId="080C922A">
+            <wp:extent cx="6359401" cy="447675"/>
+            <wp:effectExtent l="0" t="0" r="3810" b="0"/>
+            <wp:docPr id="7" name="Picture 7"/>
+            <wp:cNvGraphicFramePr>
+              <a:graphicFrameLocks xmlns:a="http://schemas.openxmlformats.org/drawingml/2006/main" noChangeAspect="1"/>
+            </wp:cNvGraphicFramePr>
+            <a:graphic xmlns:a="http://schemas.openxmlformats.org/drawingml/2006/main">
+              <a:graphicData uri="http://schemas.openxmlformats.org/drawingml/2006/picture">
+                <pic:pic xmlns:pic="http://schemas.openxmlformats.org/drawingml/2006/picture">
+                  <pic:nvPicPr>
+                    <pic:cNvPr id="1" name=""/>
+                    <pic:cNvPicPr/>
+                  </pic:nvPicPr>
+                  <pic:blipFill>
+                    <a:blip r:embed="rId11"/>
+                    <a:stretch>
+                      <a:fillRect/>
+                    </a:stretch>
+                  </pic:blipFill>
+                  <pic:spPr>
+                    <a:xfrm>
+                      <a:off x="0" y="0"/>
+                      <a:ext cx="6390029" cy="449831"/>
+                    </a:xfrm>
+                    <a:prstGeom prst="rect">
+                      <a:avLst/>
+                    </a:prstGeom>
+                  </pic:spPr>
+                </pic:pic>
+              </a:graphicData>
+            </a:graphic>
+          </wp:inline>
+        </w:drawing>
+      </w:r>
+    </w:p>
+    <w:p>
+      <w:pPr>
+        <w:spacing w:after="0"/>
+        <w:rPr>
+          <w:sz w:val="24"/>
+          <w:szCs w:val="24"/>
+        </w:rPr>
+      </w:pPr>
+    </w:p>
+    <w:p>
+      <w:pPr>
+        <w:rPr>
+          <w:b/>
+          <w:sz w:val="24"/>
+          <w:szCs w:val="24"/>
+        </w:rPr>
+      </w:pPr>
+      <w:proofErr w:type="spellStart"/>
+      <w:r>
+        <w:rPr>
+          <w:b/>
+          <w:sz w:val="24"/>
+          <w:szCs w:val="24"/>
+        </w:rPr>
+        <w:t>Retrivin</w:t>
+      </w:r>
+      <w:r>
+        <w:rPr>
+          <w:b/>
+          <w:sz w:val="24"/>
+          <w:szCs w:val="24"/>
+        </w:rPr>
+        <w:t>g</w:t>
+      </w:r>
+      <w:proofErr w:type="spellEnd"/>
+      <w:r>
+        <w:rPr>
+          <w:b/>
+          <w:sz w:val="24"/>
+          <w:szCs w:val="24"/>
+        </w:rPr>
+        <w:t xml:space="preserve"> Doctors </w:t>
+      </w:r>
+      <w:r>
+        <w:rPr>
+          <w:b/>
+          <w:sz w:val="24"/>
+          <w:szCs w:val="24"/>
+        </w:rPr>
+        <w:t>Data using Patient ID:</w:t>
+      </w:r>
+    </w:p>
+    <w:p>
+      <w:pPr>
+        <w:spacing w:after="0"/>
+        <w:ind w:hanging="567"/>
+        <w:rPr>
+          <w:sz w:val="24"/>
+          <w:szCs w:val="24"/>
+        </w:rPr>
+      </w:pPr>
+      <w:r>
+        <w:rPr>
+          <w:sz w:val="24"/>
+          <w:szCs w:val="24"/>
+        </w:rPr>
+        <w:tab/>
+      </w:r>
+      <w:proofErr w:type="gramStart"/>
+      <w:r>
+        <w:rPr>
+          <w:sz w:val="24"/>
+          <w:szCs w:val="24"/>
+        </w:rPr>
+        <w:t>SELECT  p.PatientID,p.FirstName,p.LastName,p.Gender</w:t>
+      </w:r>
+      <w:r>
+        <w:rPr>
+          <w:sz w:val="24"/>
+          <w:szCs w:val="24"/>
+        </w:rPr>
+        <w:t>,d.Doctor</w:t>
+      </w:r>
+      <w:proofErr w:type="gramEnd"/>
+      <w:r>
+        <w:rPr>
+          <w:sz w:val="24"/>
+          <w:szCs w:val="24"/>
+        </w:rPr>
+        <w:t xml:space="preserve">_Name,d.Specialization </w:t>
+      </w:r>
+    </w:p>
+    <w:p>
+      <w:pPr>
+        <w:spacing w:after="0"/>
+        <w:ind w:hanging="567"/>
+        <w:rPr>
+          <w:sz w:val="24"/>
+          <w:szCs w:val="24"/>
+        </w:rPr>
+      </w:pPr>
+      <w:r>
+        <w:rPr>
+          <w:sz w:val="24"/>
+          <w:szCs w:val="24"/>
+        </w:rPr>
+        <w:t xml:space="preserve">           </w:t>
+      </w:r>
+      <w:r>
+        <w:rPr>
+          <w:sz w:val="24"/>
+          <w:szCs w:val="24"/>
+        </w:rPr>
+        <w:t>FROM patient p</w:t>
+      </w:r>
+    </w:p>
+    <w:p>
+      <w:pPr>
+        <w:spacing w:after="0"/>
+        <w:ind w:left="567" w:hanging="567"/>
+        <w:rPr>
+          <w:sz w:val="24"/>
+          <w:szCs w:val="24"/>
+        </w:rPr>
+      </w:pPr>
+      <w:r>
+        <w:rPr>
+          <w:sz w:val="24"/>
+          <w:szCs w:val="24"/>
+        </w:rPr>
+        <w:t xml:space="preserve">JOIN doctor d ON </w:t>
+      </w:r>
+      <w:proofErr w:type="spellStart"/>
+      <w:r>
+        <w:rPr>
+          <w:sz w:val="24"/>
+          <w:szCs w:val="24"/>
+        </w:rPr>
+        <w:t>p.Doctor_ID</w:t>
+      </w:r>
+      <w:proofErr w:type="spellEnd"/>
+      <w:r>
+        <w:rPr>
+          <w:sz w:val="24"/>
+          <w:szCs w:val="24"/>
+        </w:rPr>
+        <w:t xml:space="preserve"> = </w:t>
+      </w:r>
+      <w:proofErr w:type="spellStart"/>
+      <w:r>
+        <w:rPr>
+          <w:sz w:val="24"/>
+          <w:szCs w:val="24"/>
+        </w:rPr>
+        <w:t>d.Doctor_ID</w:t>
+      </w:r>
+      <w:proofErr w:type="spellEnd"/>
+    </w:p>
+    <w:p>
+      <w:pPr>
+        <w:spacing w:after="0"/>
+        <w:ind w:hanging="567"/>
+        <w:rPr>
+          <w:sz w:val="24"/>
+          <w:szCs w:val="24"/>
+        </w:rPr>
+      </w:pPr>
+      <w:r>
+        <w:rPr>
+          <w:sz w:val="24"/>
+          <w:szCs w:val="24"/>
+        </w:rPr>
+        <w:t xml:space="preserve">           </w:t>
+      </w:r>
+      <w:r>
+        <w:rPr>
+          <w:sz w:val="24"/>
+          <w:szCs w:val="24"/>
+        </w:rPr>
+        <w:t xml:space="preserve">WHERE </w:t>
+      </w:r>
+      <w:proofErr w:type="spellStart"/>
+      <w:r>
+        <w:rPr>
+          <w:sz w:val="24"/>
+          <w:szCs w:val="24"/>
+        </w:rPr>
+        <w:t>p.Doctor_ID</w:t>
+      </w:r>
+      <w:proofErr w:type="spellEnd"/>
+      <w:r>
+        <w:rPr>
+          <w:sz w:val="24"/>
+          <w:szCs w:val="24"/>
+        </w:rPr>
+        <w:t>='2';</w:t>
+      </w:r>
       <w:bookmarkStart w:id="0" w:name="_GoBack"/>
       <w:bookmarkEnd w:id="0"/>
     </w:p>
     <w:p>
       <w:pPr>
-        <w:rPr>
-          <w:sz w:val="28"/>
-          <w:szCs w:val="28"/>
-        </w:rPr>
-      </w:pPr>
-    </w:p>
-    <w:p>
-      <w:pPr>
-        <w:rPr>
-          <w:sz w:val="28"/>
-          <w:szCs w:val="28"/>
-        </w:rPr>
-      </w:pPr>
-    </w:p>
-    <w:p>
-      <w:pPr>
-        <w:rPr>
-          <w:sz w:val="28"/>
-          <w:szCs w:val="28"/>
-        </w:rPr>
-      </w:pPr>
-    </w:p>
-    <w:p>
-      <w:pPr>
-        <w:jc w:val="center"/>
-        <w:rPr>
-          <w:b/>
-          <w:sz w:val="24"/>
-          <w:szCs w:val="24"/>
-          <w:u w:val="single"/>
-        </w:rPr>
-      </w:pPr>
-      <w:r>
-        <w:rPr>
-          <w:b/>
-          <w:sz w:val="24"/>
-          <w:szCs w:val="24"/>
-          <w:u w:val="single"/>
-        </w:rPr>
-        <w:t>Schema Representation of Hospital Management System</w:t>
+        <w:spacing w:after="0"/>
+        <w:ind w:hanging="567"/>
+        <w:rPr>
+          <w:sz w:val="24"/>
+          <w:szCs w:val="24"/>
+        </w:rPr>
+      </w:pPr>
+      <w:r>
+        <w:rPr>
+          <w:sz w:val="24"/>
+          <w:szCs w:val="24"/>
+        </w:rPr>
+        <w:t xml:space="preserve">          Output:</w:t>
+      </w:r>
+      <w:r>
+        <w:rPr>
+          <w:noProof/>
+          <w:lang w:eastAsia="en-IN"/>
+        </w:rPr>
+        <w:t xml:space="preserve"> </w:t>
+      </w:r>
+      <w:r>
+        <w:rPr>
+          <w:sz w:val="24"/>
+          <w:szCs w:val="24"/>
+        </w:rPr>
+        <w:drawing>
+          <wp:inline distT="0" distB="0" distL="0" distR="0" wp14:anchorId="54A075BD" wp14:editId="1A3BAB96">
+            <wp:extent cx="5965656" cy="571500"/>
+            <wp:effectExtent l="0" t="0" r="0" b="0"/>
+            <wp:docPr id="8" name="Picture 8"/>
+            <wp:cNvGraphicFramePr>
+              <a:graphicFrameLocks xmlns:a="http://schemas.openxmlformats.org/drawingml/2006/main" noChangeAspect="1"/>
+            </wp:cNvGraphicFramePr>
+            <a:graphic xmlns:a="http://schemas.openxmlformats.org/drawingml/2006/main">
+              <a:graphicData uri="http://schemas.openxmlformats.org/drawingml/2006/picture">
+                <pic:pic xmlns:pic="http://schemas.openxmlformats.org/drawingml/2006/picture">
+                  <pic:nvPicPr>
+                    <pic:cNvPr id="1" name=""/>
+                    <pic:cNvPicPr/>
+                  </pic:nvPicPr>
+                  <pic:blipFill>
+                    <a:blip r:embed="rId12"/>
+                    <a:stretch>
+                      <a:fillRect/>
+                    </a:stretch>
+                  </pic:blipFill>
+                  <pic:spPr>
+                    <a:xfrm>
+                      <a:off x="0" y="0"/>
+                      <a:ext cx="5976375" cy="572527"/>
+                    </a:xfrm>
+                    <a:prstGeom prst="rect">
+                      <a:avLst/>
+                    </a:prstGeom>
+                  </pic:spPr>
+                </pic:pic>
+              </a:graphicData>
+            </a:graphic>
+          </wp:inline>
+        </w:drawing>
+      </w:r>
+    </w:p>
+    <w:p>
+      <w:pPr>
+        <w:spacing w:after="0"/>
+        <w:ind w:hanging="567"/>
+        <w:rPr>
+          <w:sz w:val="24"/>
+          <w:szCs w:val="24"/>
+        </w:rPr>
+      </w:pPr>
+    </w:p>
+    <w:p>
+      <w:pPr>
+        <w:spacing w:after="0"/>
+        <w:ind w:hanging="567"/>
+        <w:rPr>
+          <w:sz w:val="24"/>
+          <w:szCs w:val="24"/>
+        </w:rPr>
+      </w:pPr>
+      <w:r>
+        <w:rPr>
+          <w:sz w:val="24"/>
+          <w:szCs w:val="24"/>
+        </w:rPr>
+        <w:tab/>
       </w:r>
     </w:p>
     <w:sectPr>
       <w:pgSz w:w="11906" w:h="16838"/>
-      <w:pgMar w:top="1440" w:right="1440" w:bottom="1440" w:left="1440" w:header="708" w:footer="708" w:gutter="0"/>
+      <w:pgMar w:top="1440" w:right="991" w:bottom="1440" w:left="1440" w:header="568" w:footer="708" w:gutter="0"/>
       <w:cols w:space="708"/>
       <w:docGrid w:linePitch="360"/>
     </w:sectPr>
   </w:body>
 </w:document>
+</file>
+
+<file path=word/endnotes.xml><?xml version="1.0" encoding="utf-8"?>
+<w:endnotes xmlns:wpc="http://schemas.microsoft.com/office/word/2010/wordprocessingCanvas" xmlns:mc="http://schemas.openxmlformats.org/markup-compatibility/2006" xmlns:o="urn:schemas-microsoft-com:office:office" xmlns:r="http://schemas.openxmlformats.org/officeDocument/2006/relationships" xmlns:m="http://schemas.openxmlformats.org/officeDocument/2006/math" xmlns:v="urn:schemas-microsoft-com:vml" xmlns:wp14="http://schemas.microsoft.com/office/word/2010/wordprocessingDrawing" xmlns:wp="http://schemas.openxmlformats.org/drawingml/2006/wordprocessingDrawing" xmlns:w10="urn:schemas-microsoft-com:office:word" xmlns:w="http://schemas.openxmlformats.org/wordprocessingml/2006/main" xmlns:w14="http://schemas.microsoft.com/office/word/2010/wordml" xmlns:w15="http://schemas.microsoft.com/office/word/2012/wordml" xmlns:wpg="http://schemas.microsoft.com/office/word/2010/wordprocessingGroup" xmlns:wpi="http://schemas.microsoft.com/office/word/2010/wordprocessingInk" xmlns:wne="http://schemas.microsoft.com/office/word/2006/wordml" xmlns:wps="http://schemas.microsoft.com/office/word/2010/wordprocessingShape" mc:Ignorable="w14 w15 wp14">
+  <w:endnote w:type="separator" w:id="-1">
+    <w:p>
+      <w:pPr>
+        <w:spacing w:after="0" w:line="240" w:lineRule="auto"/>
+      </w:pPr>
+      <w:r>
+        <w:separator/>
+      </w:r>
+    </w:p>
+  </w:endnote>
+  <w:endnote w:type="continuationSeparator" w:id="0">
+    <w:p>
+      <w:pPr>
+        <w:spacing w:after="0" w:line="240" w:lineRule="auto"/>
+      </w:pPr>
+      <w:r>
+        <w:continuationSeparator/>
+      </w:r>
+    </w:p>
+  </w:endnote>
+</w:endnotes>
+</file>
+
+<file path=word/footnotes.xml><?xml version="1.0" encoding="utf-8"?>
+<w:footnotes xmlns:wpc="http://schemas.microsoft.com/office/word/2010/wordprocessingCanvas" xmlns:mc="http://schemas.openxmlformats.org/markup-compatibility/2006" xmlns:o="urn:schemas-microsoft-com:office:office" xmlns:r="http://schemas.openxmlformats.org/officeDocument/2006/relationships" xmlns:m="http://schemas.openxmlformats.org/officeDocument/2006/math" xmlns:v="urn:schemas-microsoft-com:vml" xmlns:wp14="http://schemas.microsoft.com/office/word/2010/wordprocessingDrawing" xmlns:wp="http://schemas.openxmlformats.org/drawingml/2006/wordprocessingDrawing" xmlns:w10="urn:schemas-microsoft-com:office:word" xmlns:w="http://schemas.openxmlformats.org/wordprocessingml/2006/main" xmlns:w14="http://schemas.microsoft.com/office/word/2010/wordml" xmlns:w15="http://schemas.microsoft.com/office/word/2012/wordml" xmlns:wpg="http://schemas.microsoft.com/office/word/2010/wordprocessingGroup" xmlns:wpi="http://schemas.microsoft.com/office/word/2010/wordprocessingInk" xmlns:wne="http://schemas.microsoft.com/office/word/2006/wordml" xmlns:wps="http://schemas.microsoft.com/office/word/2010/wordprocessingShape" mc:Ignorable="w14 w15 wp14">
+  <w:footnote w:type="separator" w:id="-1">
+    <w:p>
+      <w:pPr>
+        <w:spacing w:after="0" w:line="240" w:lineRule="auto"/>
+      </w:pPr>
+      <w:r>
+        <w:separator/>
+      </w:r>
+    </w:p>
+  </w:footnote>
+  <w:footnote w:type="continuationSeparator" w:id="0">
+    <w:p>
+      <w:pPr>
+        <w:spacing w:after="0" w:line="240" w:lineRule="auto"/>
+      </w:pPr>
+      <w:r>
+        <w:continuationSeparator/>
+      </w:r>
+    </w:p>
+  </w:footnote>
+</w:footnotes>
 </file>
 
 <file path=word/styles.xml><?xml version="1.0" encoding="utf-8"?>
@@ -746,6 +3172,50 @@
     <w:semiHidden/>
     <w:unhideWhenUsed/>
   </w:style>
+  <w:style w:type="paragraph" w:styleId="Header">
+    <w:name w:val="header"/>
+    <w:basedOn w:val="Normal"/>
+    <w:link w:val="HeaderChar"/>
+    <w:uiPriority w:val="99"/>
+    <w:unhideWhenUsed/>
+    <w:rsid w:val="008A3C09"/>
+    <w:pPr>
+      <w:tabs>
+        <w:tab w:val="center" w:pos="4513"/>
+        <w:tab w:val="right" w:pos="9026"/>
+      </w:tabs>
+      <w:spacing w:after="0" w:line="240" w:lineRule="auto"/>
+    </w:pPr>
+  </w:style>
+  <w:style w:type="character" w:customStyle="1" w:styleId="HeaderChar">
+    <w:name w:val="Header Char"/>
+    <w:basedOn w:val="DefaultParagraphFont"/>
+    <w:link w:val="Header"/>
+    <w:uiPriority w:val="99"/>
+    <w:rsid w:val="008A3C09"/>
+  </w:style>
+  <w:style w:type="paragraph" w:styleId="Footer">
+    <w:name w:val="footer"/>
+    <w:basedOn w:val="Normal"/>
+    <w:link w:val="FooterChar"/>
+    <w:uiPriority w:val="99"/>
+    <w:unhideWhenUsed/>
+    <w:rsid w:val="008A3C09"/>
+    <w:pPr>
+      <w:tabs>
+        <w:tab w:val="center" w:pos="4513"/>
+        <w:tab w:val="right" w:pos="9026"/>
+      </w:tabs>
+      <w:spacing w:after="0" w:line="240" w:lineRule="auto"/>
+    </w:pPr>
+  </w:style>
+  <w:style w:type="character" w:customStyle="1" w:styleId="FooterChar">
+    <w:name w:val="Footer Char"/>
+    <w:basedOn w:val="DefaultParagraphFont"/>
+    <w:link w:val="Footer"/>
+    <w:uiPriority w:val="99"/>
+    <w:rsid w:val="008A3C09"/>
+  </w:style>
 </w:styles>
 </file>
 

</xml_diff>

<commit_message>
changes in milestone1 proj
</commit_message>
<xml_diff>
--- a/Sankey Solution Project 3rd Feb 2024.docx
+++ b/Sankey Solution Project 3rd Feb 2024.docx
@@ -383,14 +383,7 @@
           <w:sz w:val="26"/>
           <w:szCs w:val="26"/>
         </w:rPr>
-        <w:t>E</w:t>
-      </w:r>
-      <w:r>
-        <w:rPr>
-          <w:sz w:val="26"/>
-          <w:szCs w:val="26"/>
-        </w:rPr>
-        <w:t>ach table has a primary key that uniquely identifies each record.</w:t>
+        <w:t>Each table has a primary key that uniquely identifies each record.</w:t>
       </w:r>
     </w:p>
     <w:p>
@@ -11967,7 +11960,25 @@
           <w:lang w:eastAsia="en-IN"/>
         </w:rPr>
         <w:lastRenderedPageBreak/>
-        <w:t>As per requirement the required Rendering Pattern is used for the system.</w:t>
+        <w:t>As per requirement</w:t>
+      </w:r>
+      <w:r>
+        <w:rPr>
+          <w:sz w:val="26"/>
+          <w:szCs w:val="26"/>
+          <w:lang w:eastAsia="en-IN"/>
+        </w:rPr>
+        <w:t>s</w:t>
+      </w:r>
+      <w:bookmarkStart w:id="0" w:name="_GoBack"/>
+      <w:bookmarkEnd w:id="0"/>
+      <w:r>
+        <w:rPr>
+          <w:sz w:val="26"/>
+          <w:szCs w:val="26"/>
+          <w:lang w:eastAsia="en-IN"/>
+        </w:rPr>
+        <w:t xml:space="preserve"> the required Rendering Pattern is used for the system.</w:t>
       </w:r>
     </w:p>
     <w:p>
@@ -12270,8 +12281,6 @@
         </w:rPr>
         <w:t>ommerce websites, news portals, and multi-page applications with SEO requirements.</w:t>
       </w:r>
-      <w:bookmarkStart w:id="0" w:name="_GoBack"/>
-      <w:bookmarkEnd w:id="0"/>
     </w:p>
     <w:p>
       <w:pPr>
@@ -12601,7 +12610,23 @@
           <w:szCs w:val="26"/>
           <w:lang w:eastAsia="en-IN"/>
         </w:rPr>
-        <w:t>. It is used in VR and AR application for smooth rendering of objects/models and for maintaing the framerate.</w:t>
+        <w:t xml:space="preserve">. It is used in VR and AR application for smooth rendering of </w:t>
+      </w:r>
+      <w:r>
+        <w:rPr>
+          <w:sz w:val="26"/>
+          <w:szCs w:val="26"/>
+          <w:lang w:eastAsia="en-IN"/>
+        </w:rPr>
+        <w:t>objects/models and for maintaining</w:t>
+      </w:r>
+      <w:r>
+        <w:rPr>
+          <w:sz w:val="26"/>
+          <w:szCs w:val="26"/>
+          <w:lang w:eastAsia="en-IN"/>
+        </w:rPr>
+        <w:t xml:space="preserve"> the framerate.</w:t>
       </w:r>
     </w:p>
     <w:p>
@@ -13932,6 +13957,7 @@
   <w:style w:type="character" w:default="1" w:styleId="DefaultParagraphFont">
     <w:name w:val="Default Paragraph Font"/>
     <w:uiPriority w:val="1"/>
+    <w:semiHidden/>
     <w:unhideWhenUsed/>
   </w:style>
   <w:style w:type="table" w:default="1" w:styleId="TableNormal">

</xml_diff>